<commit_message>
modify Docs Test Plan
</commit_message>
<xml_diff>
--- a/Docs Test Plan - API - Gusti Fahmi Fadhila.docx
+++ b/Docs Test Plan - API - Gusti Fahmi Fadhila.docx
@@ -565,7 +565,6 @@
     <w:p/>
     <w:p>
       <w:pPr>
-        <w:ind w:firstLine="990"/>
         <w:rPr>
           <w:b/>
           <w:sz w:val="28"/>
@@ -2590,7 +2589,7 @@
           <w:between w:val="nil"/>
         </w:pBdr>
         <w:spacing w:before="480" w:after="0"/>
-        <w:ind w:left="360" w:firstLine="810"/>
+        <w:ind w:left="0"/>
         <w:rPr>
           <w:rFonts w:ascii="Cambria" w:eastAsia="Cambria" w:hAnsi="Cambria" w:cs="Cambria"/>
           <w:b/>
@@ -2611,7 +2610,11 @@
         <w:t>Table of Contents</w:t>
       </w:r>
     </w:p>
-    <w:p/>
+    <w:p>
+      <w:pPr>
+        <w:ind w:left="0"/>
+      </w:pPr>
+    </w:p>
     <w:sdt>
       <w:sdtPr>
         <w:id w:val="2023894145"/>
@@ -5719,13 +5722,8 @@
     </w:p>
     <w:p>
       <w:r>
-        <w:t xml:space="preserve">                Lorem Ipsum Dolor sit </w:t>
-      </w:r>
-      <w:proofErr w:type="spellStart"/>
-      <w:r>
-        <w:t>amet</w:t>
-      </w:r>
-      <w:proofErr w:type="spellEnd"/>
+        <w:t>Restful-booker is an API that can used to learn more about API Testing or try out API testing tools against. Restful-booker is a Create, Read, Update, Delete Web API that comes with authentication features and loaded with a bunch of bugs for you to explore. The API comes pre-loaded with 10 records to work with and resets itself every 10 minutes back to that default state. Restful-booker also comes with detailed API documentation to help get started with API testing straight away.</w:t>
+      </w:r>
     </w:p>
     <w:p>
       <w:pPr>
@@ -5834,21 +5832,36 @@
     </w:p>
     <w:p>
       <w:pPr>
+        <w:rPr>
+          <w:rFonts w:ascii="Cambria" w:eastAsia="Cambria" w:hAnsi="Cambria" w:cs="Cambria"/>
+          <w:b/>
+          <w:color w:val="366091"/>
+          <w:sz w:val="24"/>
+          <w:szCs w:val="24"/>
+        </w:rPr>
+      </w:pPr>
+      <w:bookmarkStart w:id="5" w:name="_Toc108597061"/>
+      <w:r>
+        <w:br w:type="page"/>
+      </w:r>
+    </w:p>
+    <w:p>
+      <w:pPr>
         <w:pStyle w:val="Heading2"/>
         <w:numPr>
           <w:ilvl w:val="1"/>
           <w:numId w:val="15"/>
         </w:numPr>
       </w:pPr>
-      <w:bookmarkStart w:id="5" w:name="_Toc108597061"/>
-      <w:r>
+      <w:r>
+        <w:lastRenderedPageBreak/>
         <w:t>Test Assumptions</w:t>
       </w:r>
       <w:bookmarkEnd w:id="5"/>
     </w:p>
     <w:p>
       <w:pPr>
-        <w:ind w:firstLine="990"/>
+        <w:ind w:firstLine="360"/>
         <w:rPr>
           <w:b/>
         </w:rPr>
@@ -5905,7 +5918,7 @@
     </w:p>
     <w:p>
       <w:pPr>
-        <w:ind w:firstLine="990"/>
+        <w:ind w:firstLine="360"/>
         <w:rPr>
           <w:b/>
         </w:rPr>
@@ -5984,7 +5997,6 @@
         <w:rPr>
           <w:color w:val="000000"/>
         </w:rPr>
-        <w:lastRenderedPageBreak/>
         <w:t>All the defects would come along with a snapshot JPEG format</w:t>
       </w:r>
     </w:p>
@@ -6407,6 +6419,14 @@
           <w:b/>
         </w:rPr>
       </w:pPr>
+    </w:p>
+    <w:p>
+      <w:pPr>
+        <w:ind w:left="630" w:firstLine="720"/>
+        <w:rPr>
+          <w:b/>
+        </w:rPr>
+      </w:pPr>
       <w:r>
         <w:rPr>
           <w:b/>
@@ -6650,7 +6670,6 @@
       </w:pPr>
       <w:bookmarkStart w:id="7" w:name="_Toc108597063"/>
       <w:r>
-        <w:lastRenderedPageBreak/>
         <w:t>Data Approach</w:t>
       </w:r>
       <w:bookmarkEnd w:id="7"/>
@@ -6880,14 +6899,12 @@
             <v:path o:extrusionok="f" gradientshapeok="t" o:connecttype="rect"/>
             <o:lock v:ext="edit" aspectratio="t"/>
           </v:shapetype>
-          <v:shape id="_x0000_i1027" type="#_x0000_t75" style="width:76.5pt;height:49.5pt" o:ole="">
+          <v:shape id="_x0000_i1025" type="#_x0000_t75" style="width:76.5pt;height:49.5pt" o:ole="">
             <v:imagedata r:id="rId9" o:title=""/>
           </v:shape>
-          <o:OLEObject Type="Embed" ProgID="Excel.Sheet.12" ShapeID="_x0000_i1027" DrawAspect="Icon" ObjectID="_1719209940" r:id="rId10"/>
+          <o:OLEObject Type="Embed" ProgID="Excel.Sheet.12" ShapeID="_x0000_i1025" DrawAspect="Icon" ObjectID="_1719214044" r:id="rId10"/>
         </w:object>
       </w:r>
-      <w:bookmarkStart w:id="11" w:name="_GoBack"/>
-      <w:bookmarkEnd w:id="11"/>
     </w:p>
     <w:p>
       <w:pPr>
@@ -6948,7 +6965,7 @@
           <w:u w:val="single"/>
         </w:rPr>
       </w:pPr>
-      <w:bookmarkStart w:id="12" w:name="_Toc108597067"/>
+      <w:bookmarkStart w:id="11" w:name="_Toc108597067"/>
       <w:r>
         <w:rPr>
           <w:rFonts w:ascii="Calibri" w:eastAsia="Calibri" w:hAnsi="Calibri" w:cs="Calibri"/>
@@ -6958,7 +6975,7 @@
         </w:rPr>
         <w:t>TEST ACCEPTANCE CRITERIA</w:t>
       </w:r>
-      <w:bookmarkEnd w:id="12"/>
+      <w:bookmarkEnd w:id="11"/>
     </w:p>
     <w:p>
       <w:pPr>
@@ -7026,7 +7043,6 @@
         <w:rPr>
           <w:color w:val="000000"/>
         </w:rPr>
-        <w:lastRenderedPageBreak/>
         <w:t>Development completed, unit tested with pass status and results shared to Testing team to avoid duplicate defects</w:t>
       </w:r>
     </w:p>
@@ -7811,31 +7827,17 @@
           <w:u w:val="single"/>
         </w:rPr>
       </w:pPr>
-    </w:p>
-    <w:p>
-      <w:pPr>
-        <w:pStyle w:val="Heading4"/>
-        <w:keepLines w:val="0"/>
-        <w:spacing w:before="240" w:after="60" w:line="240" w:lineRule="auto"/>
-        <w:jc w:val="left"/>
+      <w:bookmarkStart w:id="12" w:name="_Toc108597068"/>
+      <w:r>
         <w:rPr>
           <w:rFonts w:ascii="Calibri" w:eastAsia="Calibri" w:hAnsi="Calibri" w:cs="Calibri"/>
           <w:i w:val="0"/>
           <w:color w:val="000000"/>
           <w:u w:val="single"/>
         </w:rPr>
-      </w:pPr>
-      <w:bookmarkStart w:id="13" w:name="_Toc108597068"/>
-      <w:r>
-        <w:rPr>
-          <w:rFonts w:ascii="Calibri" w:eastAsia="Calibri" w:hAnsi="Calibri" w:cs="Calibri"/>
-          <w:i w:val="0"/>
-          <w:color w:val="000000"/>
-          <w:u w:val="single"/>
-        </w:rPr>
         <w:t>TEST DELIVERABLES</w:t>
       </w:r>
-      <w:bookmarkEnd w:id="13"/>
+      <w:bookmarkEnd w:id="12"/>
       <w:r>
         <w:rPr>
           <w:rFonts w:ascii="Calibri" w:eastAsia="Calibri" w:hAnsi="Calibri" w:cs="Calibri"/>
@@ -8240,6 +8242,24 @@
     </w:p>
     <w:p>
       <w:pPr>
+        <w:rPr>
+          <w:b/>
+          <w:color w:val="000000"/>
+          <w:u w:val="single"/>
+        </w:rPr>
+      </w:pPr>
+      <w:bookmarkStart w:id="13" w:name="_Toc108597069"/>
+      <w:r>
+        <w:rPr>
+          <w:i/>
+          <w:color w:val="000000"/>
+          <w:u w:val="single"/>
+        </w:rPr>
+        <w:br w:type="page"/>
+      </w:r>
+    </w:p>
+    <w:p>
+      <w:pPr>
         <w:pStyle w:val="Heading4"/>
         <w:keepLines w:val="0"/>
         <w:spacing w:before="240" w:after="60" w:line="240" w:lineRule="auto"/>
@@ -8251,7 +8271,6 @@
           <w:u w:val="single"/>
         </w:rPr>
       </w:pPr>
-      <w:bookmarkStart w:id="14" w:name="_Toc108597069"/>
       <w:r>
         <w:rPr>
           <w:rFonts w:ascii="Calibri" w:eastAsia="Calibri" w:hAnsi="Calibri" w:cs="Calibri"/>
@@ -8259,9 +8278,10 @@
           <w:color w:val="000000"/>
           <w:u w:val="single"/>
         </w:rPr>
+        <w:lastRenderedPageBreak/>
         <w:t>MILESTONE LIST</w:t>
       </w:r>
-      <w:bookmarkEnd w:id="14"/>
+      <w:bookmarkEnd w:id="13"/>
     </w:p>
     <w:p>
       <w:pPr>
@@ -8375,11 +8395,11 @@
           <w:numId w:val="15"/>
         </w:numPr>
       </w:pPr>
-      <w:bookmarkStart w:id="15" w:name="_Toc108597070"/>
+      <w:bookmarkStart w:id="14" w:name="_Toc108597070"/>
       <w:r>
         <w:t>User Acceptance Test (UAT)</w:t>
       </w:r>
-      <w:bookmarkEnd w:id="15"/>
+      <w:bookmarkEnd w:id="14"/>
       <w:r>
         <w:t xml:space="preserve"> </w:t>
       </w:r>
@@ -8427,7 +8447,6 @@
           <w:b/>
           <w:u w:val="single"/>
         </w:rPr>
-        <w:lastRenderedPageBreak/>
         <w:t>METHOD</w:t>
       </w:r>
       <w:r>
@@ -8470,7 +8489,7 @@
           <w:u w:val="single"/>
         </w:rPr>
       </w:pPr>
-      <w:bookmarkStart w:id="16" w:name="_Toc108597071"/>
+      <w:bookmarkStart w:id="15" w:name="_Toc108597071"/>
       <w:r>
         <w:rPr>
           <w:rFonts w:ascii="Calibri" w:eastAsia="Calibri" w:hAnsi="Calibri" w:cs="Calibri"/>
@@ -8480,7 +8499,7 @@
         </w:rPr>
         <w:t>TEST DELIVERABLES</w:t>
       </w:r>
-      <w:bookmarkEnd w:id="16"/>
+      <w:bookmarkEnd w:id="15"/>
       <w:r>
         <w:rPr>
           <w:rFonts w:ascii="Calibri" w:eastAsia="Calibri" w:hAnsi="Calibri" w:cs="Calibri"/>
@@ -8679,13 +8698,13 @@
           <w:numId w:val="15"/>
         </w:numPr>
       </w:pPr>
-      <w:bookmarkStart w:id="17" w:name="_Toc108597072"/>
+      <w:bookmarkStart w:id="16" w:name="_Toc108597072"/>
       <w:r>
         <w:t>Test Effort Estimate</w:t>
       </w:r>
-      <w:bookmarkStart w:id="18" w:name="_4i7ojhp" w:colFirst="0" w:colLast="0"/>
+      <w:bookmarkStart w:id="17" w:name="_4i7ojhp" w:colFirst="0" w:colLast="0"/>
+      <w:bookmarkEnd w:id="16"/>
       <w:bookmarkEnd w:id="17"/>
-      <w:bookmarkEnd w:id="18"/>
     </w:p>
     <w:p>
       <w:pPr>
@@ -8693,7 +8712,7 @@
           <w:i/>
         </w:rPr>
       </w:pPr>
-      <w:bookmarkStart w:id="19" w:name="_Toc108596964"/>
+      <w:bookmarkStart w:id="18" w:name="_Toc108596964"/>
       <w:r>
         <w:rPr>
           <w:noProof/>
@@ -8734,7 +8753,7 @@
           </wp:inline>
         </w:drawing>
       </w:r>
-      <w:bookmarkEnd w:id="19"/>
+      <w:bookmarkEnd w:id="18"/>
     </w:p>
     <w:p>
       <w:r>
@@ -8745,6 +8764,21 @@
       </w:r>
       <w:r>
         <w:t>Testing Schedule</w:t>
+      </w:r>
+    </w:p>
+    <w:p>
+      <w:pPr>
+        <w:rPr>
+          <w:rFonts w:ascii="Cambria" w:eastAsia="Cambria" w:hAnsi="Cambria" w:cs="Cambria"/>
+          <w:b/>
+          <w:color w:val="366091"/>
+          <w:sz w:val="28"/>
+          <w:szCs w:val="28"/>
+        </w:rPr>
+      </w:pPr>
+      <w:bookmarkStart w:id="19" w:name="_Toc108597073"/>
+      <w:r>
+        <w:br w:type="page"/>
       </w:r>
     </w:p>
     <w:p>
@@ -8755,11 +8789,11 @@
           <w:numId w:val="15"/>
         </w:numPr>
       </w:pPr>
-      <w:bookmarkStart w:id="20" w:name="_Toc108597073"/>
-      <w:r>
+      <w:r>
+        <w:lastRenderedPageBreak/>
         <w:t>EXECUTION STRATEGY</w:t>
       </w:r>
-      <w:bookmarkEnd w:id="20"/>
+      <w:bookmarkEnd w:id="19"/>
     </w:p>
     <w:p>
       <w:pPr>
@@ -8769,11 +8803,11 @@
           <w:numId w:val="15"/>
         </w:numPr>
       </w:pPr>
-      <w:bookmarkStart w:id="21" w:name="_Toc108597074"/>
+      <w:bookmarkStart w:id="20" w:name="_Toc108597074"/>
       <w:r>
         <w:t>Entry and Exit Criteria</w:t>
       </w:r>
-      <w:bookmarkEnd w:id="21"/>
+      <w:bookmarkEnd w:id="20"/>
     </w:p>
     <w:p>
       <w:pPr>
@@ -9124,7 +9158,6 @@
               <w:jc w:val="left"/>
             </w:pPr>
             <w:r>
-              <w:lastRenderedPageBreak/>
               <w:t>95% pass rate of Test Scripts</w:t>
             </w:r>
           </w:p>
@@ -10079,7 +10112,7 @@
               </wp:anchor>
             </w:drawing>
           </mc:Choice>
-          <mc:Fallback xmlns:dgm="http://schemas.openxmlformats.org/drawingml/2006/diagram" xmlns:lc="http://schemas.openxmlformats.org/drawingml/2006/lockedCanvas" xmlns:c="http://schemas.openxmlformats.org/drawingml/2006/chart" xmlns:pic="http://schemas.openxmlformats.org/drawingml/2006/picture" xmlns:a="http://schemas.openxmlformats.org/drawingml/2006/main" xmlns:sl="http://schemas.openxmlformats.org/schemaLibrary/2006/main">
+          <mc:Fallback xmlns:sl="http://schemas.openxmlformats.org/schemaLibrary/2006/main" xmlns:a="http://schemas.openxmlformats.org/drawingml/2006/main" xmlns:pic="http://schemas.openxmlformats.org/drawingml/2006/picture" xmlns:c="http://schemas.openxmlformats.org/drawingml/2006/chart" xmlns:lc="http://schemas.openxmlformats.org/drawingml/2006/lockedCanvas" xmlns:dgm="http://schemas.openxmlformats.org/drawingml/2006/diagram">
             <w:drawing>
               <wp:anchor allowOverlap="1" behindDoc="0" distB="0" distT="0" distL="114300" distR="114300" hidden="0" layoutInCell="1" locked="0" relativeHeight="0" simplePos="0">
                 <wp:simplePos x="0" y="0"/>
@@ -10126,17 +10159,32 @@
     </w:p>
     <w:p>
       <w:pPr>
+        <w:rPr>
+          <w:rFonts w:ascii="Cambria" w:eastAsia="Cambria" w:hAnsi="Cambria" w:cs="Cambria"/>
+          <w:b/>
+          <w:color w:val="366091"/>
+          <w:sz w:val="24"/>
+          <w:szCs w:val="24"/>
+        </w:rPr>
+      </w:pPr>
+      <w:bookmarkStart w:id="21" w:name="_Toc108597075"/>
+      <w:r>
+        <w:br w:type="page"/>
+      </w:r>
+    </w:p>
+    <w:p>
+      <w:pPr>
         <w:pStyle w:val="Heading2"/>
         <w:numPr>
           <w:ilvl w:val="1"/>
           <w:numId w:val="15"/>
         </w:numPr>
       </w:pPr>
-      <w:bookmarkStart w:id="22" w:name="_Toc108597075"/>
-      <w:r>
+      <w:r>
+        <w:lastRenderedPageBreak/>
         <w:t>Test Cycles</w:t>
       </w:r>
-      <w:bookmarkEnd w:id="22"/>
+      <w:bookmarkEnd w:id="21"/>
     </w:p>
     <w:p>
       <w:pPr>
@@ -10244,11 +10292,11 @@
           <w:numId w:val="15"/>
         </w:numPr>
       </w:pPr>
-      <w:bookmarkStart w:id="23" w:name="_Toc108597076"/>
+      <w:bookmarkStart w:id="22" w:name="_Toc108597076"/>
       <w:r>
         <w:t>Validation and Defect Management</w:t>
       </w:r>
-      <w:bookmarkEnd w:id="23"/>
+      <w:bookmarkEnd w:id="22"/>
     </w:p>
     <w:p>
       <w:pPr>
@@ -10326,14 +10374,7 @@
         <w:rPr>
           <w:color w:val="000000"/>
         </w:rPr>
-        <w:t xml:space="preserve">It is the responsibility of the tester to open the defects, link them to the corresponding script, assign an initial severity and status, retest and close the defect; it is the responsibility of the Defect </w:t>
-      </w:r>
-      <w:r>
-        <w:rPr>
-          <w:color w:val="000000"/>
-        </w:rPr>
-        <w:lastRenderedPageBreak/>
-        <w:t>Manager to review the severity of the defects and facilitate with the technical team the fix and its implementation, communicate with testers when the test can continue or should be halt, request the tester to retest, and modify status as the defect progresses through the cycle; it is the responsibility of the technical team to review HP ALM on a daily basis, ask for details if necessary, fix the defect, communicate to the Defect Manager the fix is done, implement the solution per the Defect Manager request.</w:t>
+        <w:t>It is the responsibility of the tester to open the defects, link them to the corresponding script, assign an initial severity and status, retest and close the defect; it is the responsibility of the Defect Manager to review the severity of the defects and facilitate with the technical team the fix and its implementation, communicate with testers when the test can continue or should be halt, request the tester to retest, and modify status as the defect progresses through the cycle; it is the responsibility of the technical team to review HP ALM on a daily basis, ask for details if necessary, fix the defect, communicate to the Defect Manager the fix is done, implement the solution per the Defect Manager request.</w:t>
       </w:r>
     </w:p>
     <w:p>
@@ -10578,6 +10619,7 @@
               </w:numPr>
             </w:pPr>
             <w:r>
+              <w:lastRenderedPageBreak/>
               <w:t>This bug prevents other areas of the product from being tested. However other areas can be independently tested.</w:t>
             </w:r>
           </w:p>
@@ -10607,6 +10649,7 @@
               <w:rPr>
                 <w:color w:val="000000"/>
               </w:rPr>
+              <w:lastRenderedPageBreak/>
               <w:t>4 (Low)</w:t>
             </w:r>
           </w:p>
@@ -10757,11 +10800,11 @@
           <w:numId w:val="15"/>
         </w:numPr>
       </w:pPr>
-      <w:bookmarkStart w:id="24" w:name="_Toc108597077"/>
+      <w:bookmarkStart w:id="23" w:name="_Toc108597077"/>
       <w:r>
         <w:t>Test Metrics</w:t>
       </w:r>
-      <w:bookmarkEnd w:id="24"/>
+      <w:bookmarkEnd w:id="23"/>
     </w:p>
     <w:p>
       <w:r>
@@ -11001,7 +11044,6 @@
               <w:jc w:val="left"/>
             </w:pPr>
             <w:r>
-              <w:lastRenderedPageBreak/>
               <w:t>Daily execution</w:t>
             </w:r>
           </w:p>
@@ -11164,6 +11206,21 @@
     </w:p>
     <w:p>
       <w:pPr>
+        <w:rPr>
+          <w:rFonts w:ascii="Cambria" w:eastAsia="Cambria" w:hAnsi="Cambria" w:cs="Cambria"/>
+          <w:b/>
+          <w:color w:val="366091"/>
+          <w:sz w:val="24"/>
+          <w:szCs w:val="24"/>
+        </w:rPr>
+      </w:pPr>
+      <w:bookmarkStart w:id="24" w:name="_Toc108597078"/>
+      <w:r>
+        <w:br w:type="page"/>
+      </w:r>
+    </w:p>
+    <w:p>
+      <w:pPr>
         <w:pStyle w:val="Heading2"/>
         <w:numPr>
           <w:ilvl w:val="1"/>
@@ -11171,11 +11228,11 @@
         </w:numPr>
         <w:ind w:left="990" w:hanging="630"/>
       </w:pPr>
-      <w:bookmarkStart w:id="25" w:name="_Toc108597078"/>
-      <w:r>
+      <w:r>
+        <w:lastRenderedPageBreak/>
         <w:t>Defect tracking &amp; Reporting</w:t>
       </w:r>
-      <w:bookmarkEnd w:id="25"/>
+      <w:bookmarkEnd w:id="24"/>
     </w:p>
     <w:p>
       <w:pPr>
@@ -12433,24 +12490,18 @@
     </w:p>
     <w:p>
       <w:pPr>
-        <w:ind w:left="270" w:firstLine="720"/>
-      </w:pPr>
-    </w:p>
-    <w:p>
-      <w:pPr>
         <w:pStyle w:val="Heading1"/>
         <w:numPr>
           <w:ilvl w:val="0"/>
           <w:numId w:val="15"/>
         </w:numPr>
       </w:pPr>
-      <w:bookmarkStart w:id="26" w:name="_Toc108597079"/>
+      <w:bookmarkStart w:id="25" w:name="_Toc108597079"/>
       <w:r>
         <w:t>TEST MANAGEMENT PROCESS</w:t>
       </w:r>
-      <w:bookmarkEnd w:id="26"/>
-    </w:p>
-    <w:p/>
+      <w:bookmarkEnd w:id="25"/>
+    </w:p>
     <w:p>
       <w:pPr>
         <w:pStyle w:val="Heading2"/>
@@ -12466,14 +12517,14 @@
           <w:rFonts w:ascii="Calibri" w:eastAsia="Calibri" w:hAnsi="Calibri" w:cs="Calibri"/>
         </w:rPr>
       </w:pPr>
-      <w:bookmarkStart w:id="27" w:name="_Toc108597080"/>
+      <w:bookmarkStart w:id="26" w:name="_Toc108597080"/>
       <w:r>
         <w:rPr>
           <w:rFonts w:ascii="Calibri" w:eastAsia="Calibri" w:hAnsi="Calibri" w:cs="Calibri"/>
         </w:rPr>
         <w:t>Test Management Tool</w:t>
       </w:r>
-      <w:bookmarkEnd w:id="27"/>
+      <w:bookmarkEnd w:id="26"/>
     </w:p>
     <w:p>
       <w:pPr>
@@ -12517,7 +12568,6 @@
         <w:rPr>
           <w:color w:val="000000"/>
         </w:rPr>
-        <w:lastRenderedPageBreak/>
         <w:t>Project specific folder structure will be created in HP ALM to manage the status of this DFRT project.</w:t>
       </w:r>
     </w:p>
@@ -12655,6 +12705,7 @@
         <w:rPr>
           <w:color w:val="000000"/>
         </w:rPr>
+        <w:lastRenderedPageBreak/>
         <w:t>Various reports can be generated from HP ALM to provide status of Test execution. For example, Status report of Test cases executed, Passed, Failed, No. of open defects, Severity wise defects etc.</w:t>
       </w:r>
     </w:p>
@@ -12673,14 +12724,14 @@
           <w:rFonts w:ascii="Calibri" w:eastAsia="Calibri" w:hAnsi="Calibri" w:cs="Calibri"/>
         </w:rPr>
       </w:pPr>
-      <w:bookmarkStart w:id="28" w:name="_Toc108597081"/>
+      <w:bookmarkStart w:id="27" w:name="_Toc108597081"/>
       <w:r>
         <w:rPr>
           <w:rFonts w:ascii="Calibri" w:eastAsia="Calibri" w:hAnsi="Calibri" w:cs="Calibri"/>
         </w:rPr>
         <w:t>Test Design Process</w:t>
       </w:r>
-      <w:bookmarkEnd w:id="28"/>
+      <w:bookmarkEnd w:id="27"/>
     </w:p>
     <w:p>
       <w:pPr>
@@ -13619,15 +13670,14 @@
           <w:rFonts w:ascii="Calibri" w:eastAsia="Calibri" w:hAnsi="Calibri" w:cs="Calibri"/>
         </w:rPr>
       </w:pPr>
-      <w:bookmarkStart w:id="29" w:name="_Toc108597082"/>
+      <w:bookmarkStart w:id="28" w:name="_Toc108597082"/>
       <w:r>
         <w:rPr>
           <w:rFonts w:ascii="Calibri" w:eastAsia="Calibri" w:hAnsi="Calibri" w:cs="Calibri"/>
         </w:rPr>
-        <w:lastRenderedPageBreak/>
         <w:t>Test Execution Process</w:t>
       </w:r>
-      <w:bookmarkEnd w:id="29"/>
+      <w:bookmarkEnd w:id="28"/>
     </w:p>
     <w:p>
       <w:pPr>
@@ -14524,6 +14574,7 @@
         <w:rPr>
           <w:color w:val="000000"/>
         </w:rPr>
+        <w:lastRenderedPageBreak/>
         <w:t xml:space="preserve">Once all Test cases are approved and the test environment is ready for testing, tester will start </w:t>
       </w:r>
       <w:proofErr w:type="spellStart"/>
@@ -14811,11 +14862,11 @@
           <w:numId w:val="15"/>
         </w:numPr>
       </w:pPr>
-      <w:bookmarkStart w:id="30" w:name="_Toc108597083"/>
+      <w:bookmarkStart w:id="29" w:name="_Toc108597083"/>
       <w:r>
         <w:t>Test Risks and Mitigation Factors</w:t>
       </w:r>
-      <w:bookmarkEnd w:id="30"/>
+      <w:bookmarkEnd w:id="29"/>
     </w:p>
     <w:tbl>
       <w:tblPr>
@@ -15030,7 +15081,6 @@
               <w:rPr>
                 <w:b/>
               </w:rPr>
-              <w:lastRenderedPageBreak/>
               <w:t>SCHEDULE</w:t>
             </w:r>
           </w:p>
@@ -15236,6 +15286,7 @@
               <w:rPr>
                 <w:b/>
               </w:rPr>
+              <w:lastRenderedPageBreak/>
               <w:t>DEFECTS</w:t>
             </w:r>
           </w:p>
@@ -15617,7 +15668,6 @@
               <w:jc w:val="left"/>
             </w:pPr>
             <w:r>
-              <w:lastRenderedPageBreak/>
               <w:t xml:space="preserve">If these issues become showstoppers, it will greatly impact on the overall project schedule. </w:t>
             </w:r>
           </w:p>
@@ -15639,7 +15689,7 @@
         <w:pStyle w:val="Heading2"/>
         <w:ind w:firstLine="0"/>
       </w:pPr>
-      <w:bookmarkStart w:id="31" w:name="_Toc108597084"/>
+      <w:bookmarkStart w:id="30" w:name="_Toc108597084"/>
       <w:r>
         <w:lastRenderedPageBreak/>
         <w:t>4.5.</w:t>
@@ -15650,14 +15700,14 @@
       <w:r>
         <w:t>Communications Plan and Team Roster</w:t>
       </w:r>
-      <w:bookmarkEnd w:id="31"/>
+      <w:bookmarkEnd w:id="30"/>
     </w:p>
     <w:p>
       <w:pPr>
         <w:pStyle w:val="Heading2"/>
         <w:ind w:firstLine="0"/>
       </w:pPr>
-      <w:bookmarkStart w:id="32" w:name="_Toc108597085"/>
+      <w:bookmarkStart w:id="31" w:name="_Toc108597085"/>
       <w:r>
         <w:t>4.</w:t>
       </w:r>
@@ -15670,7 +15720,7 @@
       <w:r>
         <w:t>Role Expectations</w:t>
       </w:r>
-      <w:bookmarkEnd w:id="32"/>
+      <w:bookmarkEnd w:id="31"/>
     </w:p>
     <w:p>
       <w:r>
@@ -16772,14 +16822,14 @@
         <w:pStyle w:val="Heading3"/>
         <w:ind w:left="720" w:firstLine="0"/>
       </w:pPr>
-      <w:bookmarkStart w:id="33" w:name="_Toc108597086"/>
+      <w:bookmarkStart w:id="32" w:name="_Toc108597086"/>
       <w:r>
         <w:t xml:space="preserve">4.6.1. </w:t>
       </w:r>
       <w:r>
         <w:t>Project Management</w:t>
       </w:r>
-      <w:bookmarkEnd w:id="33"/>
+      <w:bookmarkEnd w:id="32"/>
     </w:p>
     <w:p>
       <w:pPr>
@@ -16807,14 +16857,14 @@
         <w:pStyle w:val="Heading3"/>
         <w:ind w:left="720" w:firstLine="0"/>
       </w:pPr>
-      <w:bookmarkStart w:id="34" w:name="_Toc108597087"/>
+      <w:bookmarkStart w:id="33" w:name="_Toc108597087"/>
       <w:r>
         <w:t xml:space="preserve">4.6.2. </w:t>
       </w:r>
       <w:r>
         <w:t>Test Planning (Test Lead)</w:t>
       </w:r>
-      <w:bookmarkEnd w:id="34"/>
+      <w:bookmarkEnd w:id="33"/>
     </w:p>
     <w:p>
       <w:pPr>
@@ -16945,7 +16995,6 @@
         <w:rPr>
           <w:color w:val="000000"/>
         </w:rPr>
-        <w:lastRenderedPageBreak/>
         <w:t xml:space="preserve">Provide on premise or telecommute support. </w:t>
       </w:r>
     </w:p>
@@ -16972,17 +17021,30 @@
     </w:p>
     <w:p>
       <w:pPr>
+        <w:rPr>
+          <w:rFonts w:ascii="Cambria" w:eastAsia="Cambria" w:hAnsi="Cambria" w:cs="Cambria"/>
+          <w:b/>
+          <w:color w:val="366091"/>
+        </w:rPr>
+      </w:pPr>
+      <w:bookmarkStart w:id="34" w:name="_Toc108597088"/>
+      <w:r>
+        <w:br w:type="page"/>
+      </w:r>
+    </w:p>
+    <w:p>
+      <w:pPr>
         <w:pStyle w:val="Heading3"/>
         <w:ind w:left="720" w:firstLine="0"/>
       </w:pPr>
-      <w:bookmarkStart w:id="35" w:name="_Toc108597088"/>
-      <w:r>
+      <w:r>
+        <w:lastRenderedPageBreak/>
         <w:t xml:space="preserve">4.6.3. </w:t>
       </w:r>
       <w:r>
         <w:t>Test Team</w:t>
       </w:r>
-      <w:bookmarkEnd w:id="35"/>
+      <w:bookmarkEnd w:id="34"/>
     </w:p>
     <w:p>
       <w:pPr>
@@ -17098,14 +17160,14 @@
         <w:pStyle w:val="Heading3"/>
         <w:ind w:left="720" w:firstLine="0"/>
       </w:pPr>
-      <w:bookmarkStart w:id="36" w:name="_Toc108597089"/>
+      <w:bookmarkStart w:id="35" w:name="_Toc108597089"/>
       <w:r>
         <w:t xml:space="preserve">4.6.4. </w:t>
       </w:r>
       <w:r>
         <w:t>Test Lead</w:t>
       </w:r>
-      <w:bookmarkEnd w:id="36"/>
+      <w:bookmarkEnd w:id="35"/>
     </w:p>
     <w:p>
       <w:pPr>
@@ -17177,14 +17239,14 @@
         <w:pStyle w:val="Heading3"/>
         <w:ind w:left="720" w:firstLine="0"/>
       </w:pPr>
-      <w:bookmarkStart w:id="37" w:name="_Toc108597090"/>
+      <w:bookmarkStart w:id="36" w:name="_Toc108597090"/>
       <w:r>
         <w:t xml:space="preserve">4.6.5. </w:t>
       </w:r>
       <w:r>
         <w:t>Development Team</w:t>
       </w:r>
-      <w:bookmarkEnd w:id="37"/>
+      <w:bookmarkEnd w:id="36"/>
     </w:p>
     <w:p>
       <w:pPr>
@@ -17369,11 +17431,11 @@
           <w:numId w:val="15"/>
         </w:numPr>
       </w:pPr>
-      <w:bookmarkStart w:id="38" w:name="_Toc108597091"/>
+      <w:bookmarkStart w:id="37" w:name="_Toc108597091"/>
       <w:r>
         <w:t>TEST ENVIRONMENT</w:t>
       </w:r>
-      <w:bookmarkEnd w:id="38"/>
+      <w:bookmarkEnd w:id="37"/>
     </w:p>
     <w:p/>
     <w:p>
@@ -17449,6 +17511,21 @@
           <w:szCs w:val="20"/>
         </w:rPr>
         <w:t>Internet Explorer 8, 9 and 10, and with Firefox 27.0, as well as Google Chrome 32.0 and later should be available to each tester.</w:t>
+      </w:r>
+    </w:p>
+    <w:p>
+      <w:pPr>
+        <w:rPr>
+          <w:rFonts w:ascii="Cambria" w:eastAsia="Cambria" w:hAnsi="Cambria" w:cs="Cambria"/>
+          <w:b/>
+          <w:color w:val="366091"/>
+          <w:sz w:val="28"/>
+          <w:szCs w:val="28"/>
+        </w:rPr>
+      </w:pPr>
+      <w:bookmarkStart w:id="38" w:name="_Toc108597092"/>
+      <w:r>
+        <w:br w:type="page"/>
       </w:r>
     </w:p>
     <w:p>
@@ -17459,12 +17536,13 @@
           <w:numId w:val="15"/>
         </w:numPr>
       </w:pPr>
-      <w:bookmarkStart w:id="39" w:name="_Toc108597092"/>
+      <w:bookmarkStart w:id="39" w:name="_GoBack"/>
+      <w:bookmarkEnd w:id="39"/>
       <w:r>
         <w:lastRenderedPageBreak/>
         <w:t>APPROVALS</w:t>
       </w:r>
-      <w:bookmarkEnd w:id="39"/>
+      <w:bookmarkEnd w:id="38"/>
     </w:p>
     <w:p/>
     <w:p>
@@ -17974,7 +18052,7 @@
         <w:noProof/>
         <w:color w:val="000000"/>
       </w:rPr>
-      <w:t>7</w:t>
+      <w:t>18</w:t>
     </w:r>
     <w:r>
       <w:rPr>
@@ -21816,7 +21894,7 @@
 </file>
 
 <file path=customXml/itemProps1.xml><?xml version="1.0" encoding="utf-8"?>
-<ds:datastoreItem xmlns:ds="http://schemas.openxmlformats.org/officeDocument/2006/customXml" ds:itemID="{12B6B0B0-786B-4AB4-B9F6-15C0FA2B3778}">
+<ds:datastoreItem xmlns:ds="http://schemas.openxmlformats.org/officeDocument/2006/customXml" ds:itemID="{9AA8F4CA-1897-45EF-A8E9-2F7F05DE126D}">
   <ds:schemaRefs>
     <ds:schemaRef ds:uri="http://schemas.openxmlformats.org/officeDocument/2006/bibliography"/>
   </ds:schemaRefs>

</xml_diff>